<commit_message>
docs(prog/lab1): 📝 edit link in report
</commit_message>
<xml_diff>
--- a/programming/lab1/docs/Программирование ЛР1 P3107 Рязанов.docx
+++ b/programming/lab1/docs/Программирование ЛР1 P3107 Рязанов.docx
@@ -977,22 +977,13 @@
             <w:sz w:val="28"/>
             <w:szCs w:val="28"/>
           </w:rPr>
-          <w:t>GitHu</w:t>
-        </w:r>
-        <w:r>
-          <w:rPr>
-            <w:rStyle w:val="a3"/>
-            <w:rFonts w:ascii="Times New Roman" w:hAnsi="Times New Roman" w:cs="Times New Roman"/>
-            <w:sz w:val="28"/>
-            <w:szCs w:val="28"/>
-          </w:rPr>
-          <w:t>b</w:t>
+          <w:t>GitHub</w:t>
         </w:r>
       </w:hyperlink>
     </w:p>
     <w:p>
       <w:pPr>
-        <w:spacing w:after="0" w:line="240" w:lineRule="auto"/>
+        <w:jc w:val="center"/>
         <w:rPr>
           <w:rStyle w:val="a3"/>
           <w:rFonts w:ascii="Times New Roman" w:hAnsi="Times New Roman" w:cs="Times New Roman"/>
@@ -1007,81 +998,11 @@
           <w:sz w:val="28"/>
           <w:szCs w:val="28"/>
         </w:rPr>
-        <w:br w:type="page"/>
-      </w:r>
-    </w:p>
-    <w:p>
-      <w:pPr>
-        <w:pStyle w:val="1"/>
-        <w:jc w:val="center"/>
-        <w:rPr>
-          <w:rFonts w:ascii="Times New Roman" w:hAnsi="Times New Roman" w:cs="Times New Roman"/>
-          <w:b/>
-          <w:bCs/>
-          <w:color w:val="000000" w:themeColor="text1"/>
-        </w:rPr>
-      </w:pPr>
-      <w:r>
-        <w:rPr>
-          <w:rFonts w:ascii="Times New Roman" w:hAnsi="Times New Roman" w:cs="Times New Roman"/>
-          <w:b/>
-          <w:bCs/>
-          <w:color w:val="000000" w:themeColor="text1"/>
-        </w:rPr>
-        <w:lastRenderedPageBreak/>
-        <w:t>Результат работы программы</w:t>
-      </w:r>
-      <w:bookmarkEnd w:id="3"/>
-    </w:p>
-    <w:p/>
-    <w:p>
-      <w:pPr>
-        <w:pStyle w:val="af"/>
-        <w:numPr>
-          <w:ilvl w:val="0"/>
-          <w:numId w:val="1"/>
-        </w:numPr>
-        <w:jc w:val="both"/>
-        <w:rPr>
-          <w:rFonts w:ascii="Times New Roman" w:hAnsi="Times New Roman" w:cs="Times New Roman"/>
-          <w:sz w:val="28"/>
-          <w:szCs w:val="28"/>
-        </w:rPr>
-      </w:pPr>
-      <w:r>
-        <w:rPr>
-          <w:rFonts w:ascii="Times New Roman" w:hAnsi="Times New Roman" w:cs="Times New Roman"/>
-          <w:sz w:val="28"/>
-          <w:szCs w:val="28"/>
-        </w:rPr>
-        <w:t xml:space="preserve">Возможный вариант результаты работы, так как </w:t>
-      </w:r>
-      <w:r>
-        <w:rPr>
-          <w:rFonts w:ascii="Times New Roman" w:hAnsi="Times New Roman" w:cs="Times New Roman"/>
-          <w:sz w:val="28"/>
-          <w:szCs w:val="28"/>
-        </w:rPr>
-        <w:t>при запуске один из массивов заполнятся случайными числами.</w:t>
-      </w:r>
-    </w:p>
-    <w:p>
-      <w:pPr>
-        <w:jc w:val="center"/>
-        <w:rPr>
-          <w:rFonts w:ascii="Times New Roman" w:hAnsi="Times New Roman" w:cs="Times New Roman"/>
-        </w:rPr>
-      </w:pPr>
-      <w:r>
-        <w:rPr>
-          <w:rFonts w:ascii="Times New Roman" w:hAnsi="Times New Roman" w:cs="Times New Roman"/>
-          <w:noProof/>
-        </w:rPr>
         <w:drawing>
-          <wp:inline distT="0" distB="0" distL="0" distR="0" wp14:anchorId="6A907749" wp14:editId="335F17B0">
-            <wp:extent cx="5940425" cy="1619250"/>
-            <wp:effectExtent l="0" t="0" r="3175" b="0"/>
-            <wp:docPr id="2" name="Рисунок 2"/>
+          <wp:inline distT="0" distB="0" distL="0" distR="0" wp14:anchorId="6CD90A29" wp14:editId="5D67AD8B">
+            <wp:extent cx="5772956" cy="8164064"/>
+            <wp:effectExtent l="0" t="0" r="0" b="8890"/>
+            <wp:docPr id="3" name="Рисунок 3"/>
             <wp:cNvGraphicFramePr>
               <a:graphicFrameLocks xmlns:a="http://schemas.openxmlformats.org/drawingml/2006/main" noChangeAspect="1"/>
             </wp:cNvGraphicFramePr>
@@ -1101,6 +1022,119 @@
                   <pic:spPr>
                     <a:xfrm>
                       <a:off x="0" y="0"/>
+                      <a:ext cx="5772956" cy="8164064"/>
+                    </a:xfrm>
+                    <a:prstGeom prst="rect">
+                      <a:avLst/>
+                    </a:prstGeom>
+                  </pic:spPr>
+                </pic:pic>
+              </a:graphicData>
+            </a:graphic>
+          </wp:inline>
+        </w:drawing>
+      </w:r>
+      <w:r>
+        <w:rPr>
+          <w:rStyle w:val="a3"/>
+          <w:rFonts w:ascii="Times New Roman" w:hAnsi="Times New Roman" w:cs="Times New Roman"/>
+          <w:sz w:val="28"/>
+          <w:szCs w:val="28"/>
+        </w:rPr>
+        <w:br w:type="page"/>
+      </w:r>
+    </w:p>
+    <w:p>
+      <w:pPr>
+        <w:pStyle w:val="1"/>
+        <w:jc w:val="center"/>
+        <w:rPr>
+          <w:rFonts w:ascii="Times New Roman" w:hAnsi="Times New Roman" w:cs="Times New Roman"/>
+          <w:b/>
+          <w:bCs/>
+          <w:color w:val="000000" w:themeColor="text1"/>
+        </w:rPr>
+      </w:pPr>
+      <w:r>
+        <w:rPr>
+          <w:rFonts w:ascii="Times New Roman" w:hAnsi="Times New Roman" w:cs="Times New Roman"/>
+          <w:b/>
+          <w:bCs/>
+          <w:color w:val="000000" w:themeColor="text1"/>
+        </w:rPr>
+        <w:lastRenderedPageBreak/>
+        <w:t>Результат работы программы</w:t>
+      </w:r>
+      <w:bookmarkEnd w:id="3"/>
+    </w:p>
+    <w:p/>
+    <w:p>
+      <w:pPr>
+        <w:pStyle w:val="af"/>
+        <w:numPr>
+          <w:ilvl w:val="0"/>
+          <w:numId w:val="1"/>
+        </w:numPr>
+        <w:jc w:val="both"/>
+        <w:rPr>
+          <w:rFonts w:ascii="Times New Roman" w:hAnsi="Times New Roman" w:cs="Times New Roman"/>
+          <w:sz w:val="28"/>
+          <w:szCs w:val="28"/>
+        </w:rPr>
+      </w:pPr>
+      <w:r>
+        <w:rPr>
+          <w:rFonts w:ascii="Times New Roman" w:hAnsi="Times New Roman" w:cs="Times New Roman"/>
+          <w:sz w:val="28"/>
+          <w:szCs w:val="28"/>
+        </w:rPr>
+        <w:t xml:space="preserve">Возможный вариант результаты работы, так как </w:t>
+      </w:r>
+      <w:r>
+        <w:rPr>
+          <w:rFonts w:ascii="Times New Roman" w:hAnsi="Times New Roman" w:cs="Times New Roman"/>
+          <w:sz w:val="28"/>
+          <w:szCs w:val="28"/>
+        </w:rPr>
+        <w:t>при запуске один из массивов заполнятся случайными числами.</w:t>
+      </w:r>
+    </w:p>
+    <w:p>
+      <w:pPr>
+        <w:jc w:val="center"/>
+        <w:rPr>
+          <w:rFonts w:ascii="Times New Roman" w:hAnsi="Times New Roman" w:cs="Times New Roman"/>
+        </w:rPr>
+      </w:pPr>
+      <w:r>
+        <w:rPr>
+          <w:rFonts w:ascii="Times New Roman" w:hAnsi="Times New Roman" w:cs="Times New Roman"/>
+          <w:noProof/>
+        </w:rPr>
+        <w:drawing>
+          <wp:inline distT="0" distB="0" distL="0" distR="0" wp14:anchorId="6A907749" wp14:editId="335F17B0">
+            <wp:extent cx="5940425" cy="1619250"/>
+            <wp:effectExtent l="0" t="0" r="3175" b="0"/>
+            <wp:docPr id="2" name="Рисунок 2"/>
+            <wp:cNvGraphicFramePr>
+              <a:graphicFrameLocks xmlns:a="http://schemas.openxmlformats.org/drawingml/2006/main" noChangeAspect="1"/>
+            </wp:cNvGraphicFramePr>
+            <a:graphic xmlns:a="http://schemas.openxmlformats.org/drawingml/2006/main">
+              <a:graphicData uri="http://schemas.openxmlformats.org/drawingml/2006/picture">
+                <pic:pic xmlns:pic="http://schemas.openxmlformats.org/drawingml/2006/picture">
+                  <pic:nvPicPr>
+                    <pic:cNvPr id="1" name=""/>
+                    <pic:cNvPicPr/>
+                  </pic:nvPicPr>
+                  <pic:blipFill>
+                    <a:blip r:embed="rId11"/>
+                    <a:stretch>
+                      <a:fillRect/>
+                    </a:stretch>
+                  </pic:blipFill>
+                  <pic:spPr>
+                    <a:xfrm>
+                      <a:off x="0" y="0"/>
                       <a:ext cx="5940425" cy="1619250"/>
                     </a:xfrm>
                     <a:prstGeom prst="rect">
@@ -1590,8 +1624,8 @@
       </w:r>
     </w:p>
     <w:sectPr>
-      <w:footerReference w:type="default" r:id="rId11"/>
-      <w:footerReference w:type="first" r:id="rId12"/>
+      <w:footerReference w:type="default" r:id="rId12"/>
+      <w:footerReference w:type="first" r:id="rId13"/>
       <w:pgSz w:w="11906" w:h="16838"/>
       <w:pgMar w:top="1134" w:right="850" w:bottom="1134" w:left="1701" w:header="0" w:footer="708" w:gutter="0"/>
       <w:cols w:space="720"/>

</xml_diff>